<commit_message>
Created a Java implementation
We will use bitboards to do this
</commit_message>
<xml_diff>
--- a/Chess/New/Notes and Goals.docx
+++ b/Chess/New/Notes and Goals.docx
@@ -95,7 +95,13 @@
     </w:p>
     <w:p>
       <w:r>
-        <w:t>Would have each of the 65 squares mapped either to nothing or to a piece</w:t>
+        <w:t>Would have each of the 6</w:t>
+      </w:r>
+      <w:r>
+        <w:t>4</w:t>
+      </w:r>
+      <w:r>
+        <w:t xml:space="preserve"> squares mapped either to nothing or to a piece</w:t>
       </w:r>
     </w:p>
     <w:p>
@@ -106,113 +112,102 @@
     <w:p>
       <w:r>
         <w:t>Object or Dictionary?</w:t>
-      </w:r>
-    </w:p>
-    <w:p>
-      <w:r>
-        <w:t>Should know a list of white and black pieces in play</w:t>
-      </w:r>
-    </w:p>
-    <w:p/>
-    <w:p>
-      <w:pPr>
-        <w:rPr>
-          <w:b/>
-          <w:u w:val="single"/>
-        </w:rPr>
-      </w:pPr>
-      <w:r>
-        <w:rPr>
-          <w:b/>
-          <w:u w:val="single"/>
-        </w:rPr>
-        <w:t>Pieces</w:t>
-      </w:r>
-    </w:p>
-    <w:p>
-      <w:r>
-        <w:t>Would be able to check its moves</w:t>
-      </w:r>
-    </w:p>
-    <w:p>
-      <w:r>
-        <w:t>Determine if king is in check</w:t>
-      </w:r>
-    </w:p>
-    <w:p>
-      <w:r>
-        <w:t>Know what color it is</w:t>
-      </w:r>
-    </w:p>
-    <w:p/>
-    <w:p>
-      <w:pPr>
-        <w:rPr>
-          <w:b/>
-          <w:u w:val="single"/>
-        </w:rPr>
-      </w:pPr>
-      <w:r>
-        <w:rPr>
-          <w:b/>
-          <w:u w:val="single"/>
-        </w:rPr>
-        <w:t>Moves</w:t>
-      </w:r>
-    </w:p>
-    <w:p>
-      <w:r>
-        <w:t>Perhaps require it to take syntax used by the game data.</w:t>
-      </w:r>
-      <w:r>
-        <w:t xml:space="preserve"> </w:t>
-      </w:r>
-    </w:p>
-    <w:p>
-      <w:r>
-        <w:t xml:space="preserve">Castling, </w:t>
-      </w:r>
-      <w:proofErr w:type="spellStart"/>
-      <w:r>
-        <w:t>En</w:t>
-      </w:r>
-      <w:proofErr w:type="spellEnd"/>
-      <w:r>
-        <w:t xml:space="preserve"> Passant, first pawn double move, promoting a pawn</w:t>
-      </w:r>
-    </w:p>
-    <w:p/>
-    <w:p>
-      <w:pPr>
-        <w:rPr>
-          <w:b/>
-          <w:u w:val="single"/>
-        </w:rPr>
-      </w:pPr>
-      <w:r>
-        <w:rPr>
-          <w:b/>
-          <w:u w:val="single"/>
-        </w:rPr>
-        <w:t>Strategy/AI</w:t>
-      </w:r>
-    </w:p>
-    <w:p>
-      <w:r>
-        <w:t>In case we want to go that route I found a database where you ca</w:t>
       </w:r>
       <w:bookmarkStart w:id="0" w:name="_GoBack"/>
       <w:bookmarkEnd w:id="0"/>
-      <w:r>
-        <w:t>n download chess games as PGN files. You can open it with any text editor. Look in the folder titled Modern for an example of this.</w:t>
+    </w:p>
+    <w:p>
+      <w:r>
+        <w:t>Should know a list of white and black pieces in play</w:t>
+      </w:r>
+    </w:p>
+    <w:p/>
+    <w:p>
+      <w:pPr>
+        <w:rPr>
+          <w:b/>
+          <w:u w:val="single"/>
+        </w:rPr>
+      </w:pPr>
+      <w:r>
+        <w:rPr>
+          <w:b/>
+          <w:u w:val="single"/>
+        </w:rPr>
+        <w:t>Pieces</w:t>
+      </w:r>
+    </w:p>
+    <w:p>
+      <w:r>
+        <w:t>Would be able to check its moves</w:t>
+      </w:r>
+    </w:p>
+    <w:p>
+      <w:r>
+        <w:t>Determine if king is in check</w:t>
+      </w:r>
+    </w:p>
+    <w:p>
+      <w:r>
+        <w:t>Know what color it is</w:t>
+      </w:r>
+    </w:p>
+    <w:p/>
+    <w:p>
+      <w:pPr>
+        <w:rPr>
+          <w:b/>
+          <w:u w:val="single"/>
+        </w:rPr>
+      </w:pPr>
+      <w:r>
+        <w:rPr>
+          <w:b/>
+          <w:u w:val="single"/>
+        </w:rPr>
+        <w:t>Moves</w:t>
+      </w:r>
+    </w:p>
+    <w:p>
+      <w:r>
+        <w:t>Perhaps require it to take syntax used by the game data.</w:t>
       </w:r>
       <w:r>
         <w:t xml:space="preserve"> </w:t>
       </w:r>
+    </w:p>
+    <w:p>
+      <w:r>
+        <w:t>Castling, En Passant, first pawn double move, promoting a pawn</w:t>
+      </w:r>
+    </w:p>
+    <w:p/>
+    <w:p>
+      <w:pPr>
+        <w:rPr>
+          <w:b/>
+          <w:u w:val="single"/>
+        </w:rPr>
+      </w:pPr>
+      <w:r>
+        <w:rPr>
+          <w:b/>
+          <w:u w:val="single"/>
+        </w:rPr>
+        <w:t>Strategy/AI</w:t>
+      </w:r>
+    </w:p>
+    <w:p>
+      <w:r>
+        <w:t>In case we want to go that route I found a database where you can download chess games as PGN files. You can open it with any text editor. Look in the folder titled Modern for an example of this.</w:t>
+      </w:r>
+      <w:r>
+        <w:t xml:space="preserve"> </w:t>
+      </w:r>
       <w:r>
         <w:t xml:space="preserve">It is from this URL: </w:t>
       </w:r>
-      <w:hyperlink r:id="rId10" w:history="1">
+      <w:hyperlink r:id="rId10" w:anchor="players" w:history="1">
         <w:r>
           <w:rPr>
             <w:rStyle w:val="Hyperlink"/>

</xml_diff>